<commit_message>
Entrega: Exercício Módulo 2
</commit_message>
<xml_diff>
--- a/AnaliseQualidadeMonitorPichau.docx
+++ b/AnaliseQualidadeMonitorPichau.docx
@@ -1922,79 +1922,7 @@
           <w:sz w:val="24"/>
           <w:szCs w:val="24"/>
         </w:rPr>
-        <w:t>Coloque se no papel de um audito</w:t>
-      </w:r>
-      <w:r>
-        <w:rPr>
-          <w:rFonts w:ascii="Arial" w:hAnsi="Arial" w:cs="Arial"/>
-          <w:color w:val="000000" w:themeColor="text1"/>
-          <w:sz w:val="24"/>
-          <w:szCs w:val="24"/>
-        </w:rPr>
-        <w:t>r</w:t>
-      </w:r>
-      <w:r>
-        <w:rPr>
-          <w:rFonts w:ascii="Arial" w:hAnsi="Arial" w:cs="Arial"/>
-          <w:color w:val="000000" w:themeColor="text1"/>
-          <w:sz w:val="24"/>
-          <w:szCs w:val="24"/>
-        </w:rPr>
-        <w:t xml:space="preserve"> de qualidade e e</w:t>
-      </w:r>
-      <w:r>
-        <w:rPr>
-          <w:rFonts w:ascii="Arial" w:hAnsi="Arial" w:cs="Arial"/>
-          <w:color w:val="000000" w:themeColor="text1"/>
-          <w:sz w:val="24"/>
-          <w:szCs w:val="24"/>
-        </w:rPr>
-        <w:t xml:space="preserve">scolha um produto ou serviço de sua </w:t>
-      </w:r>
-      <w:r>
-        <w:rPr>
-          <w:rFonts w:ascii="Arial" w:hAnsi="Arial" w:cs="Arial"/>
-          <w:color w:val="000000" w:themeColor="text1"/>
-          <w:sz w:val="24"/>
-          <w:szCs w:val="24"/>
-        </w:rPr>
-        <w:t>preferência</w:t>
-      </w:r>
-      <w:r>
-        <w:rPr>
-          <w:rFonts w:ascii="Arial" w:hAnsi="Arial" w:cs="Arial"/>
-          <w:color w:val="000000" w:themeColor="text1"/>
-          <w:sz w:val="24"/>
-          <w:szCs w:val="24"/>
-        </w:rPr>
-        <w:t xml:space="preserve"> para </w:t>
-      </w:r>
-      <w:r>
-        <w:rPr>
-          <w:rFonts w:ascii="Arial" w:hAnsi="Arial" w:cs="Arial"/>
-          <w:color w:val="000000" w:themeColor="text1"/>
-          <w:sz w:val="24"/>
-          <w:szCs w:val="24"/>
-        </w:rPr>
-        <w:t>fazer sua análise. Pode ser um produto como equipamentos eletrônicos, materiais de escritório, celulares, alimentos, embalagens, roupas etc. ou serviços como plataforma de streaming</w:t>
-      </w:r>
-      <w:r>
-        <w:rPr>
-          <w:rFonts w:ascii="Arial" w:hAnsi="Arial" w:cs="Arial"/>
-          <w:color w:val="000000" w:themeColor="text1"/>
-          <w:sz w:val="24"/>
-          <w:szCs w:val="24"/>
-        </w:rPr>
-        <w:t xml:space="preserve"> (N</w:t>
-      </w:r>
-      <w:r>
-        <w:rPr>
-          <w:rFonts w:ascii="Arial" w:hAnsi="Arial" w:cs="Arial"/>
-          <w:color w:val="000000" w:themeColor="text1"/>
-          <w:sz w:val="24"/>
-          <w:szCs w:val="24"/>
-        </w:rPr>
-        <w:t xml:space="preserve">etflix, </w:t>
+        <w:t xml:space="preserve">O monitor </w:t>
       </w:r>
       <w:proofErr w:type="spellStart"/>
       <w:r>
@@ -2004,7 +1932,7 @@
           <w:sz w:val="24"/>
           <w:szCs w:val="24"/>
         </w:rPr>
-        <w:t>Amazon</w:t>
+        <w:t>Pichau</w:t>
       </w:r>
       <w:proofErr w:type="spellEnd"/>
       <w:r>
@@ -2014,17 +1942,19 @@
           <w:sz w:val="24"/>
           <w:szCs w:val="24"/>
         </w:rPr>
-        <w:t xml:space="preserve">, </w:t>
-      </w:r>
-      <w:r>
-        <w:rPr>
-          <w:rFonts w:ascii="Arial" w:hAnsi="Arial" w:cs="Arial"/>
-          <w:color w:val="000000" w:themeColor="text1"/>
-          <w:sz w:val="24"/>
-          <w:szCs w:val="24"/>
-        </w:rPr>
-        <w:t>Disney</w:t>
-      </w:r>
+        <w:t xml:space="preserve"> Gamer </w:t>
+      </w:r>
+      <w:proofErr w:type="spellStart"/>
+      <w:r>
+        <w:rPr>
+          <w:rFonts w:ascii="Arial" w:hAnsi="Arial" w:cs="Arial"/>
+          <w:color w:val="000000" w:themeColor="text1"/>
+          <w:sz w:val="24"/>
+          <w:szCs w:val="24"/>
+        </w:rPr>
+        <w:t>Athen</w:t>
+      </w:r>
+      <w:proofErr w:type="spellEnd"/>
       <w:r>
         <w:rPr>
           <w:rFonts w:ascii="Arial" w:hAnsi="Arial" w:cs="Arial"/>
@@ -2041,26 +1971,102 @@
           <w:sz w:val="24"/>
           <w:szCs w:val="24"/>
         </w:rPr>
-        <w:t>+</w:t>
-      </w:r>
-      <w:r>
-        <w:rPr>
-          <w:rFonts w:ascii="Arial" w:hAnsi="Arial" w:cs="Arial"/>
-          <w:color w:val="000000" w:themeColor="text1"/>
-          <w:sz w:val="24"/>
-          <w:szCs w:val="24"/>
-        </w:rPr>
-        <w:t>, etc.</w:t>
-      </w:r>
-      <w:r>
-        <w:rPr>
-          <w:rFonts w:ascii="Arial" w:hAnsi="Arial" w:cs="Arial"/>
-          <w:color w:val="000000" w:themeColor="text1"/>
-          <w:sz w:val="24"/>
-          <w:szCs w:val="24"/>
-        </w:rPr>
-        <w:t>)</w:t>
-      </w:r>
+        <w:t>V2L</w:t>
+      </w:r>
+      <w:r>
+        <w:rPr>
+          <w:rFonts w:ascii="Arial" w:hAnsi="Arial" w:cs="Arial"/>
+          <w:color w:val="000000" w:themeColor="text1"/>
+          <w:sz w:val="24"/>
+          <w:szCs w:val="24"/>
+        </w:rPr>
+        <w:t xml:space="preserve"> é um modelo voltado para o público gamer, mas atende bem a diversas outras atividades como estudo, trabalho remoto e entretenimento em geral. A seguir, faço uma análise detalhada das principais características desse produto, abordando aspectos como usabilidade, material e durabilidade, performance, design, acessibilidade e outros pontos que considero relevantes.</w:t>
+      </w:r>
+    </w:p>
+    <w:p>
+      <w:pPr>
+        <w:spacing w:line="360" w:lineRule="auto"/>
+        <w:jc w:val="both"/>
+        <w:rPr>
+          <w:rFonts w:ascii="Arial" w:hAnsi="Arial" w:cs="Arial"/>
+          <w:color w:val="000000" w:themeColor="text1"/>
+          <w:sz w:val="24"/>
+          <w:szCs w:val="24"/>
+        </w:rPr>
+      </w:pPr>
+    </w:p>
+    <w:p>
+      <w:pPr>
+        <w:spacing w:line="360" w:lineRule="auto"/>
+        <w:jc w:val="both"/>
+        <w:rPr>
+          <w:rFonts w:ascii="Arial" w:hAnsi="Arial" w:cs="Arial"/>
+          <w:color w:val="000000" w:themeColor="text1"/>
+          <w:sz w:val="24"/>
+          <w:szCs w:val="24"/>
+        </w:rPr>
+      </w:pPr>
+      <w:r>
+        <w:rPr>
+          <w:rFonts w:ascii="Arial" w:hAnsi="Arial" w:cs="Arial"/>
+          <w:color w:val="000000" w:themeColor="text1"/>
+          <w:sz w:val="24"/>
+          <w:szCs w:val="24"/>
+        </w:rPr>
+        <w:t>Usabilidade</w:t>
+      </w:r>
+    </w:p>
+    <w:p>
+      <w:pPr>
+        <w:spacing w:line="360" w:lineRule="auto"/>
+        <w:jc w:val="both"/>
+        <w:rPr>
+          <w:rFonts w:ascii="Arial" w:hAnsi="Arial" w:cs="Arial"/>
+          <w:color w:val="000000" w:themeColor="text1"/>
+          <w:sz w:val="24"/>
+          <w:szCs w:val="24"/>
+        </w:rPr>
+      </w:pPr>
+      <w:r>
+        <w:rPr>
+          <w:rFonts w:ascii="Arial" w:hAnsi="Arial" w:cs="Arial"/>
+          <w:color w:val="000000" w:themeColor="text1"/>
+          <w:sz w:val="24"/>
+          <w:szCs w:val="24"/>
+        </w:rPr>
+        <w:t xml:space="preserve">A usabilidade do </w:t>
+      </w:r>
+      <w:proofErr w:type="spellStart"/>
+      <w:r>
+        <w:rPr>
+          <w:rFonts w:ascii="Arial" w:hAnsi="Arial" w:cs="Arial"/>
+          <w:color w:val="000000" w:themeColor="text1"/>
+          <w:sz w:val="24"/>
+          <w:szCs w:val="24"/>
+        </w:rPr>
+        <w:t>Pichau</w:t>
+      </w:r>
+      <w:proofErr w:type="spellEnd"/>
+      <w:r>
+        <w:rPr>
+          <w:rFonts w:ascii="Arial" w:hAnsi="Arial" w:cs="Arial"/>
+          <w:color w:val="000000" w:themeColor="text1"/>
+          <w:sz w:val="24"/>
+          <w:szCs w:val="24"/>
+        </w:rPr>
+        <w:t xml:space="preserve"> Gamer </w:t>
+      </w:r>
+      <w:proofErr w:type="spellStart"/>
+      <w:r>
+        <w:rPr>
+          <w:rFonts w:ascii="Arial" w:hAnsi="Arial" w:cs="Arial"/>
+          <w:color w:val="000000" w:themeColor="text1"/>
+          <w:sz w:val="24"/>
+          <w:szCs w:val="24"/>
+        </w:rPr>
+        <w:t>Athen</w:t>
+      </w:r>
+      <w:proofErr w:type="spellEnd"/>
       <w:r>
         <w:rPr>
           <w:rFonts w:ascii="Arial" w:hAnsi="Arial" w:cs="Arial"/>
@@ -2077,37 +2083,7 @@
           <w:sz w:val="24"/>
           <w:szCs w:val="24"/>
         </w:rPr>
-        <w:t>ou algum aplicativo de celular. I</w:t>
-      </w:r>
-      <w:r>
-        <w:rPr>
-          <w:rFonts w:ascii="Arial" w:hAnsi="Arial" w:cs="Arial"/>
-          <w:color w:val="000000" w:themeColor="text1"/>
-          <w:sz w:val="24"/>
-          <w:szCs w:val="24"/>
-        </w:rPr>
-        <w:t xml:space="preserve">mportante que seja algo de seu uso pessoal para facilitar sua análise. </w:t>
-      </w:r>
-    </w:p>
-    <w:p>
-      <w:pPr>
-        <w:spacing w:line="360" w:lineRule="auto"/>
-        <w:jc w:val="both"/>
-        <w:rPr>
-          <w:rFonts w:ascii="Arial" w:hAnsi="Arial" w:cs="Arial"/>
-          <w:color w:val="000000" w:themeColor="text1"/>
-          <w:sz w:val="24"/>
-          <w:szCs w:val="24"/>
-        </w:rPr>
-      </w:pPr>
-      <w:r>
-        <w:rPr>
-          <w:rFonts w:ascii="Arial" w:hAnsi="Arial" w:cs="Arial"/>
-          <w:color w:val="000000" w:themeColor="text1"/>
-          <w:sz w:val="24"/>
-          <w:szCs w:val="24"/>
-        </w:rPr>
-        <w:t>Avalie todas as dimensões do produto ou serviço, como</w:t>
+        <w:t>V2L</w:t>
       </w:r>
       <w:r>
         <w:rPr>
@@ -2125,17 +2101,305 @@
           <w:sz w:val="24"/>
           <w:szCs w:val="24"/>
         </w:rPr>
-        <w:t xml:space="preserve">durabilidade, material, usabilidade, performance, </w:t>
-      </w:r>
-      <w:r>
-        <w:rPr>
-          <w:rFonts w:ascii="Arial" w:hAnsi="Arial" w:cs="Arial"/>
-          <w:color w:val="000000" w:themeColor="text1"/>
-          <w:sz w:val="24"/>
-          <w:szCs w:val="24"/>
-        </w:rPr>
-        <w:t>acessibilidade etc.</w:t>
-      </w:r>
+        <w:t>é um ponto positivo, especialmente por sua simplicidade na instalação e operação. O monitor utiliza uma conexão HDMI, que é amplamente compatível com a maioria dos dispositivos atuais, como notebooks, consoles de videogame e desktops. O processo de conexão é direto, sem necessidade de configurações adicionais, o que facilita o uso até para pessoas com menos experiência em tecnologia.</w:t>
+      </w:r>
+    </w:p>
+    <w:p>
+      <w:pPr>
+        <w:spacing w:line="360" w:lineRule="auto"/>
+        <w:jc w:val="both"/>
+        <w:rPr>
+          <w:rFonts w:ascii="Arial" w:hAnsi="Arial" w:cs="Arial"/>
+          <w:color w:val="000000" w:themeColor="text1"/>
+          <w:sz w:val="24"/>
+          <w:szCs w:val="24"/>
+        </w:rPr>
+      </w:pPr>
+      <w:r>
+        <w:rPr>
+          <w:rFonts w:ascii="Arial" w:hAnsi="Arial" w:cs="Arial"/>
+          <w:color w:val="000000" w:themeColor="text1"/>
+          <w:sz w:val="24"/>
+          <w:szCs w:val="24"/>
+        </w:rPr>
+        <w:t xml:space="preserve">Contudo, o sistema de navegação no menu de configurações </w:t>
+      </w:r>
+      <w:proofErr w:type="gramStart"/>
+      <w:r>
+        <w:rPr>
+          <w:rFonts w:ascii="Arial" w:hAnsi="Arial" w:cs="Arial"/>
+          <w:color w:val="000000" w:themeColor="text1"/>
+          <w:sz w:val="24"/>
+          <w:szCs w:val="24"/>
+        </w:rPr>
+        <w:t>deixa a desejar</w:t>
+      </w:r>
+      <w:proofErr w:type="gramEnd"/>
+      <w:r>
+        <w:rPr>
+          <w:rFonts w:ascii="Arial" w:hAnsi="Arial" w:cs="Arial"/>
+          <w:color w:val="000000" w:themeColor="text1"/>
+          <w:sz w:val="24"/>
+          <w:szCs w:val="24"/>
+        </w:rPr>
+        <w:t xml:space="preserve">. Embora o monitor permita ajustes de brilho, contraste, temperatura de cor e outras configurações, o acesso a essas opções é pouco intuitivo. Os botões de navegação, localizados na parte traseira, não são </w:t>
+      </w:r>
+      <w:proofErr w:type="gramStart"/>
+      <w:r>
+        <w:rPr>
+          <w:rFonts w:ascii="Arial" w:hAnsi="Arial" w:cs="Arial"/>
+          <w:color w:val="000000" w:themeColor="text1"/>
+          <w:sz w:val="24"/>
+          <w:szCs w:val="24"/>
+        </w:rPr>
+        <w:t>bem posicionados</w:t>
+      </w:r>
+      <w:proofErr w:type="gramEnd"/>
+      <w:r>
+        <w:rPr>
+          <w:rFonts w:ascii="Arial" w:hAnsi="Arial" w:cs="Arial"/>
+          <w:color w:val="000000" w:themeColor="text1"/>
+          <w:sz w:val="24"/>
+          <w:szCs w:val="24"/>
+        </w:rPr>
+        <w:t>, o que pode tornar a experiência frustrante, especialmente para quem precisa fazer ajustes frequentes. A interface gráfica é básica e poderia ser mais moderna, com um layout mais amigável e opções de personalização mais claras.</w:t>
+      </w:r>
+    </w:p>
+    <w:p>
+      <w:pPr>
+        <w:spacing w:line="360" w:lineRule="auto"/>
+        <w:jc w:val="both"/>
+        <w:rPr>
+          <w:rFonts w:ascii="Arial" w:hAnsi="Arial" w:cs="Arial"/>
+          <w:color w:val="000000" w:themeColor="text1"/>
+          <w:sz w:val="24"/>
+          <w:szCs w:val="24"/>
+        </w:rPr>
+      </w:pPr>
+    </w:p>
+    <w:p>
+      <w:pPr>
+        <w:spacing w:line="360" w:lineRule="auto"/>
+        <w:jc w:val="both"/>
+        <w:rPr>
+          <w:rFonts w:ascii="Arial" w:hAnsi="Arial" w:cs="Arial"/>
+          <w:color w:val="000000" w:themeColor="text1"/>
+          <w:sz w:val="24"/>
+          <w:szCs w:val="24"/>
+        </w:rPr>
+      </w:pPr>
+      <w:r>
+        <w:rPr>
+          <w:rFonts w:ascii="Arial" w:hAnsi="Arial" w:cs="Arial"/>
+          <w:color w:val="000000" w:themeColor="text1"/>
+          <w:sz w:val="24"/>
+          <w:szCs w:val="24"/>
+        </w:rPr>
+        <w:t>Material e Durabilidade</w:t>
+      </w:r>
+    </w:p>
+    <w:p>
+      <w:pPr>
+        <w:spacing w:line="360" w:lineRule="auto"/>
+        <w:jc w:val="both"/>
+        <w:rPr>
+          <w:rFonts w:ascii="Arial" w:hAnsi="Arial" w:cs="Arial"/>
+          <w:color w:val="000000" w:themeColor="text1"/>
+          <w:sz w:val="24"/>
+          <w:szCs w:val="24"/>
+        </w:rPr>
+      </w:pPr>
+      <w:r>
+        <w:rPr>
+          <w:rFonts w:ascii="Arial" w:hAnsi="Arial" w:cs="Arial"/>
+          <w:color w:val="000000" w:themeColor="text1"/>
+          <w:sz w:val="24"/>
+          <w:szCs w:val="24"/>
+        </w:rPr>
+        <w:t>O monitor é construído majoritariamente em plástico, o que proporciona leveza ao produto. No entanto, essa escolha de material resulta em uma sensação de fragilidade em algumas partes do corpo do monitor, especialmente na moldura fina que cerca a tela. Apesar disso, a base, feita em metal, oferece firmeza e segurança, mantendo o monitor estável, mesmo em superfícies menos niveladas.</w:t>
+      </w:r>
+    </w:p>
+    <w:p>
+      <w:pPr>
+        <w:spacing w:line="360" w:lineRule="auto"/>
+        <w:jc w:val="both"/>
+        <w:rPr>
+          <w:rFonts w:ascii="Arial" w:hAnsi="Arial" w:cs="Arial"/>
+          <w:color w:val="000000" w:themeColor="text1"/>
+          <w:sz w:val="24"/>
+          <w:szCs w:val="24"/>
+        </w:rPr>
+      </w:pPr>
+      <w:r>
+        <w:rPr>
+          <w:rFonts w:ascii="Arial" w:hAnsi="Arial" w:cs="Arial"/>
+          <w:color w:val="000000" w:themeColor="text1"/>
+          <w:sz w:val="24"/>
+          <w:szCs w:val="24"/>
+        </w:rPr>
+        <w:lastRenderedPageBreak/>
+        <w:t>A durabilidade parece ser adequada para um produto dessa categoria. Durante o uso cotidiano, não houve sinais de desgaste precoce ou problemas com o acabamento. No entanto, a falta de revestimento mais resistente na moldura pode ser um problema em ambientes onde o monitor esteja exposto a impactos ou riscos. Em termos de cabos e conectores, os materiais utilizados são satisfatórios, mas cabos mais reforçados poderiam evitar problemas futuros, como quebras ou mal funcionamento.</w:t>
+      </w:r>
+    </w:p>
+    <w:p>
+      <w:pPr>
+        <w:spacing w:line="360" w:lineRule="auto"/>
+        <w:jc w:val="both"/>
+        <w:rPr>
+          <w:rFonts w:ascii="Arial" w:hAnsi="Arial" w:cs="Arial"/>
+          <w:color w:val="000000" w:themeColor="text1"/>
+          <w:sz w:val="24"/>
+          <w:szCs w:val="24"/>
+        </w:rPr>
+      </w:pPr>
+    </w:p>
+    <w:p>
+      <w:pPr>
+        <w:spacing w:line="360" w:lineRule="auto"/>
+        <w:jc w:val="both"/>
+        <w:rPr>
+          <w:rFonts w:ascii="Arial" w:hAnsi="Arial" w:cs="Arial"/>
+          <w:color w:val="000000" w:themeColor="text1"/>
+          <w:sz w:val="24"/>
+          <w:szCs w:val="24"/>
+        </w:rPr>
+      </w:pPr>
+      <w:r>
+        <w:rPr>
+          <w:rFonts w:ascii="Arial" w:hAnsi="Arial" w:cs="Arial"/>
+          <w:color w:val="000000" w:themeColor="text1"/>
+          <w:sz w:val="24"/>
+          <w:szCs w:val="24"/>
+        </w:rPr>
+        <w:t>Performance</w:t>
+      </w:r>
+    </w:p>
+    <w:p>
+      <w:pPr>
+        <w:spacing w:line="360" w:lineRule="auto"/>
+        <w:jc w:val="both"/>
+        <w:rPr>
+          <w:rFonts w:ascii="Arial" w:hAnsi="Arial" w:cs="Arial"/>
+          <w:color w:val="000000" w:themeColor="text1"/>
+          <w:sz w:val="24"/>
+          <w:szCs w:val="24"/>
+        </w:rPr>
+      </w:pPr>
+      <w:r>
+        <w:rPr>
+          <w:rFonts w:ascii="Arial" w:hAnsi="Arial" w:cs="Arial"/>
+          <w:color w:val="000000" w:themeColor="text1"/>
+          <w:sz w:val="24"/>
+          <w:szCs w:val="24"/>
+        </w:rPr>
+        <w:t>O monitor conta com uma taxa de atualização de 75Hz, o que proporciona uma experiência fluida para tarefas cotidianas e até jogos. A resposta da tela é boa, sem atrasos perceptíveis durante a navegação ou execução de tarefas gráficas. Para jogos, o desempenho é razoável, atendendo bem à maioria dos jogos que não demandam alta taxa de quadros por segundo. No entanto, para jogos mais competitivos, que requerem taxas de 120Hz ou mais, o monitor pode não ser ideal.</w:t>
+      </w:r>
+    </w:p>
+    <w:p>
+      <w:pPr>
+        <w:spacing w:line="360" w:lineRule="auto"/>
+        <w:jc w:val="both"/>
+        <w:rPr>
+          <w:rFonts w:ascii="Arial" w:hAnsi="Arial" w:cs="Arial"/>
+          <w:color w:val="000000" w:themeColor="text1"/>
+          <w:sz w:val="24"/>
+          <w:szCs w:val="24"/>
+        </w:rPr>
+      </w:pPr>
+      <w:r>
+        <w:rPr>
+          <w:rFonts w:ascii="Arial" w:hAnsi="Arial" w:cs="Arial"/>
+          <w:color w:val="000000" w:themeColor="text1"/>
+          <w:sz w:val="24"/>
+          <w:szCs w:val="24"/>
+        </w:rPr>
+        <w:t>Em relação à qualidade de imagem, o monitor entrega cores vibrantes e um bom nível de contraste, considerando a faixa de preço. A iluminação é uniforme, sem vazamentos de luz nas bordas, e os ângulos de visão são adequados, permitindo uma boa visualização mesmo em posições laterais. Entretanto, a ausência de suporte a tecnologias como HDR limita a profundidade e o realismo das cores em cenas mais detalhadas. Além disso, a resolução Full HD (1920x1080) é suficiente para a maioria dos usos, mas, em telas de 21 polegadas, a densidade de pixels pode não ser ideal para quem trabalha com gráficos ou precisa de alta definição em textos e imagens.</w:t>
+      </w:r>
+    </w:p>
+    <w:p>
+      <w:pPr>
+        <w:spacing w:line="360" w:lineRule="auto"/>
+        <w:jc w:val="both"/>
+        <w:rPr>
+          <w:rFonts w:ascii="Arial" w:hAnsi="Arial" w:cs="Arial"/>
+          <w:color w:val="000000" w:themeColor="text1"/>
+          <w:sz w:val="24"/>
+          <w:szCs w:val="24"/>
+        </w:rPr>
+      </w:pPr>
+    </w:p>
+    <w:p>
+      <w:pPr>
+        <w:spacing w:line="360" w:lineRule="auto"/>
+        <w:jc w:val="both"/>
+        <w:rPr>
+          <w:rFonts w:ascii="Arial" w:hAnsi="Arial" w:cs="Arial"/>
+          <w:color w:val="000000" w:themeColor="text1"/>
+          <w:sz w:val="24"/>
+          <w:szCs w:val="24"/>
+        </w:rPr>
+      </w:pPr>
+      <w:r>
+        <w:rPr>
+          <w:rFonts w:ascii="Arial" w:hAnsi="Arial" w:cs="Arial"/>
+          <w:color w:val="000000" w:themeColor="text1"/>
+          <w:sz w:val="24"/>
+          <w:szCs w:val="24"/>
+        </w:rPr>
+        <w:t>Design e Acessibilidade</w:t>
+      </w:r>
+    </w:p>
+    <w:p>
+      <w:pPr>
+        <w:spacing w:line="360" w:lineRule="auto"/>
+        <w:jc w:val="both"/>
+        <w:rPr>
+          <w:rFonts w:ascii="Arial" w:hAnsi="Arial" w:cs="Arial"/>
+          <w:color w:val="000000" w:themeColor="text1"/>
+          <w:sz w:val="24"/>
+          <w:szCs w:val="24"/>
+        </w:rPr>
+      </w:pPr>
+      <w:r>
+        <w:rPr>
+          <w:rFonts w:ascii="Arial" w:hAnsi="Arial" w:cs="Arial"/>
+          <w:color w:val="000000" w:themeColor="text1"/>
+          <w:sz w:val="24"/>
+          <w:szCs w:val="24"/>
+        </w:rPr>
+        <w:t xml:space="preserve">O design do </w:t>
+      </w:r>
+      <w:proofErr w:type="spellStart"/>
+      <w:r>
+        <w:rPr>
+          <w:rFonts w:ascii="Arial" w:hAnsi="Arial" w:cs="Arial"/>
+          <w:color w:val="000000" w:themeColor="text1"/>
+          <w:sz w:val="24"/>
+          <w:szCs w:val="24"/>
+        </w:rPr>
+        <w:t>Pichau</w:t>
+      </w:r>
+      <w:proofErr w:type="spellEnd"/>
+      <w:r>
+        <w:rPr>
+          <w:rFonts w:ascii="Arial" w:hAnsi="Arial" w:cs="Arial"/>
+          <w:color w:val="000000" w:themeColor="text1"/>
+          <w:sz w:val="24"/>
+          <w:szCs w:val="24"/>
+        </w:rPr>
+        <w:t xml:space="preserve"> Gamer </w:t>
+      </w:r>
+      <w:proofErr w:type="spellStart"/>
+      <w:r>
+        <w:rPr>
+          <w:rFonts w:ascii="Arial" w:hAnsi="Arial" w:cs="Arial"/>
+          <w:color w:val="000000" w:themeColor="text1"/>
+          <w:sz w:val="24"/>
+          <w:szCs w:val="24"/>
+        </w:rPr>
+        <w:t>Athen</w:t>
+      </w:r>
+      <w:proofErr w:type="spellEnd"/>
       <w:r>
         <w:rPr>
           <w:rFonts w:ascii="Arial" w:hAnsi="Arial" w:cs="Arial"/>
@@ -2152,34 +2416,172 @@
           <w:sz w:val="24"/>
           <w:szCs w:val="24"/>
         </w:rPr>
-        <w:t xml:space="preserve">Acrescente </w:t>
-      </w:r>
-      <w:r>
-        <w:rPr>
-          <w:rFonts w:ascii="Arial" w:hAnsi="Arial" w:cs="Arial"/>
-          <w:color w:val="000000" w:themeColor="text1"/>
-          <w:sz w:val="24"/>
-          <w:szCs w:val="24"/>
-        </w:rPr>
-        <w:t xml:space="preserve">itens </w:t>
-      </w:r>
-      <w:r>
-        <w:rPr>
-          <w:rFonts w:ascii="Arial" w:hAnsi="Arial" w:cs="Arial"/>
-          <w:color w:val="000000" w:themeColor="text1"/>
-          <w:sz w:val="24"/>
-          <w:szCs w:val="24"/>
-        </w:rPr>
-        <w:t xml:space="preserve">que achar necessário para esta análise. </w:t>
-      </w:r>
-      <w:r>
-        <w:rPr>
-          <w:rFonts w:ascii="Arial" w:hAnsi="Arial" w:cs="Arial"/>
-          <w:color w:val="000000" w:themeColor="text1"/>
-          <w:sz w:val="24"/>
-          <w:szCs w:val="24"/>
-        </w:rPr>
-        <w:t xml:space="preserve">Seja criterioso em sua análise e não poupe detalhes, pois isto vai te ajudar no futuro escrever bons relatórios de qualidade. </w:t>
+        <w:t>V2L</w:t>
+      </w:r>
+      <w:r>
+        <w:rPr>
+          <w:rFonts w:ascii="Arial" w:hAnsi="Arial" w:cs="Arial"/>
+          <w:color w:val="000000" w:themeColor="text1"/>
+          <w:sz w:val="24"/>
+          <w:szCs w:val="24"/>
+        </w:rPr>
+        <w:t xml:space="preserve"> </w:t>
+      </w:r>
+      <w:r>
+        <w:rPr>
+          <w:rFonts w:ascii="Arial" w:hAnsi="Arial" w:cs="Arial"/>
+          <w:color w:val="000000" w:themeColor="text1"/>
+          <w:sz w:val="24"/>
+          <w:szCs w:val="24"/>
+        </w:rPr>
+        <w:t xml:space="preserve">é discreto e moderno. As bordas finas ao redor da tela oferecem uma aparência elegante e ajudam a otimizar o espaço útil, sendo uma boa escolha para quem busca um setup mais clean. A construção </w:t>
+      </w:r>
+      <w:r>
+        <w:rPr>
+          <w:rFonts w:ascii="Arial" w:hAnsi="Arial" w:cs="Arial"/>
+          <w:color w:val="000000" w:themeColor="text1"/>
+          <w:sz w:val="24"/>
+          <w:szCs w:val="24"/>
+        </w:rPr>
+        <w:lastRenderedPageBreak/>
+        <w:t>toda em preto é fácil de combinar com diferentes ambientes e facilita a manutenção em termos de limpeza.</w:t>
+      </w:r>
+    </w:p>
+    <w:p>
+      <w:pPr>
+        <w:spacing w:line="360" w:lineRule="auto"/>
+        <w:jc w:val="both"/>
+        <w:rPr>
+          <w:rFonts w:ascii="Arial" w:hAnsi="Arial" w:cs="Arial"/>
+          <w:color w:val="000000" w:themeColor="text1"/>
+          <w:sz w:val="24"/>
+          <w:szCs w:val="24"/>
+        </w:rPr>
+      </w:pPr>
+      <w:r>
+        <w:rPr>
+          <w:rFonts w:ascii="Arial" w:hAnsi="Arial" w:cs="Arial"/>
+          <w:color w:val="000000" w:themeColor="text1"/>
+          <w:sz w:val="24"/>
+          <w:szCs w:val="24"/>
+        </w:rPr>
+        <w:t>Um ponto a destacar é a estabilidade da base. Embora simples, ela é firme e segura, prevenindo balanços ou tremores ao mover a mesa. No entanto, a ausência de ajustes ergonômicos, como regulagem de altura e rotação, é uma limitação significativa. O monitor só permite inclinação básica, o que pode gerar desconforto durante longos períodos de uso, obrigando o usuário a ajustar a posição da cadeira ou mesa para conseguir um ângulo de visão ideal.</w:t>
+      </w:r>
+    </w:p>
+    <w:p>
+      <w:pPr>
+        <w:spacing w:line="360" w:lineRule="auto"/>
+        <w:jc w:val="both"/>
+        <w:rPr>
+          <w:rFonts w:ascii="Arial" w:hAnsi="Arial" w:cs="Arial"/>
+          <w:color w:val="000000" w:themeColor="text1"/>
+          <w:sz w:val="24"/>
+          <w:szCs w:val="24"/>
+        </w:rPr>
+      </w:pPr>
+      <w:r>
+        <w:rPr>
+          <w:rFonts w:ascii="Arial" w:hAnsi="Arial" w:cs="Arial"/>
+          <w:color w:val="000000" w:themeColor="text1"/>
+          <w:sz w:val="24"/>
+          <w:szCs w:val="24"/>
+        </w:rPr>
+        <w:t>No que diz respeito à acessibilidade das portas, as conexões HDMI, VGA e de alimentação estão localizadas na parte traseira e são facilmente acessíveis. Contudo, o cabo de alimentação poderia ter um comprimento maior para facilitar a organização de setups onde as tomadas estão mais distantes.</w:t>
+      </w:r>
+    </w:p>
+    <w:p>
+      <w:pPr>
+        <w:spacing w:line="360" w:lineRule="auto"/>
+        <w:jc w:val="both"/>
+        <w:rPr>
+          <w:rFonts w:ascii="Arial" w:hAnsi="Arial" w:cs="Arial"/>
+          <w:color w:val="000000" w:themeColor="text1"/>
+          <w:sz w:val="24"/>
+          <w:szCs w:val="24"/>
+        </w:rPr>
+      </w:pPr>
+    </w:p>
+    <w:p>
+      <w:pPr>
+        <w:spacing w:line="360" w:lineRule="auto"/>
+        <w:jc w:val="both"/>
+        <w:rPr>
+          <w:rFonts w:ascii="Arial" w:hAnsi="Arial" w:cs="Arial"/>
+          <w:color w:val="000000" w:themeColor="text1"/>
+          <w:sz w:val="24"/>
+          <w:szCs w:val="24"/>
+        </w:rPr>
+      </w:pPr>
+      <w:r>
+        <w:rPr>
+          <w:rFonts w:ascii="Arial" w:hAnsi="Arial" w:cs="Arial"/>
+          <w:color w:val="000000" w:themeColor="text1"/>
+          <w:sz w:val="24"/>
+          <w:szCs w:val="24"/>
+        </w:rPr>
+        <w:t>Funcionalidades Extras</w:t>
+      </w:r>
+    </w:p>
+    <w:p>
+      <w:pPr>
+        <w:spacing w:line="360" w:lineRule="auto"/>
+        <w:jc w:val="both"/>
+        <w:rPr>
+          <w:rFonts w:ascii="Arial" w:hAnsi="Arial" w:cs="Arial"/>
+          <w:color w:val="000000" w:themeColor="text1"/>
+          <w:sz w:val="24"/>
+          <w:szCs w:val="24"/>
+        </w:rPr>
+      </w:pPr>
+      <w:r>
+        <w:rPr>
+          <w:rFonts w:ascii="Arial" w:hAnsi="Arial" w:cs="Arial"/>
+          <w:color w:val="000000" w:themeColor="text1"/>
+          <w:sz w:val="24"/>
+          <w:szCs w:val="24"/>
+        </w:rPr>
+        <w:t xml:space="preserve">Embora seja um modelo básico, o monitor oferece algumas funcionalidades interessantes para melhorar a experiência do usuário. Ele possui suporte ao </w:t>
+      </w:r>
+      <w:proofErr w:type="spellStart"/>
+      <w:r>
+        <w:rPr>
+          <w:rFonts w:ascii="Arial" w:hAnsi="Arial" w:cs="Arial"/>
+          <w:color w:val="000000" w:themeColor="text1"/>
+          <w:sz w:val="24"/>
+          <w:szCs w:val="24"/>
+        </w:rPr>
+        <w:t>FreeSync</w:t>
+      </w:r>
+      <w:proofErr w:type="spellEnd"/>
+      <w:r>
+        <w:rPr>
+          <w:rFonts w:ascii="Arial" w:hAnsi="Arial" w:cs="Arial"/>
+          <w:color w:val="000000" w:themeColor="text1"/>
+          <w:sz w:val="24"/>
+          <w:szCs w:val="24"/>
+        </w:rPr>
+        <w:t>, tecnologia que ajuda a sincronizar a taxa de quadros da placa de vídeo com o monitor, evitando quebras de imagem e garantindo uma experiência mais fluida em jogos. Isso é um diferencial importante para o público gamer, especialmente para aqueles que não possuem equipamentos de alta performance.</w:t>
+      </w:r>
+    </w:p>
+    <w:p>
+      <w:pPr>
+        <w:spacing w:line="360" w:lineRule="auto"/>
+        <w:jc w:val="both"/>
+        <w:rPr>
+          <w:rFonts w:ascii="Arial" w:hAnsi="Arial" w:cs="Arial"/>
+          <w:color w:val="000000" w:themeColor="text1"/>
+          <w:sz w:val="24"/>
+          <w:szCs w:val="24"/>
+        </w:rPr>
+      </w:pPr>
+      <w:r>
+        <w:rPr>
+          <w:rFonts w:ascii="Arial" w:hAnsi="Arial" w:cs="Arial"/>
+          <w:color w:val="000000" w:themeColor="text1"/>
+          <w:sz w:val="24"/>
+          <w:szCs w:val="24"/>
+        </w:rPr>
+        <w:t>Outra funcionalidade presente é o modo de filtro de luz azul, que reduz o cansaço visual durante o uso prolongado. Esse recurso é útil para quem passa muitas horas em frente ao monitor, seja estudando, trabalhando ou jogando.</w:t>
       </w:r>
     </w:p>
     <w:p>
@@ -2460,6 +2862,7 @@
                 <w:sz w:val="24"/>
                 <w:szCs w:val="24"/>
               </w:rPr>
+              <w:lastRenderedPageBreak/>
               <w:t>1 ano e 2 meses</w:t>
             </w:r>
           </w:p>
@@ -2862,7 +3265,6 @@
                 <w:sz w:val="24"/>
                 <w:szCs w:val="24"/>
               </w:rPr>
-              <w:lastRenderedPageBreak/>
               <w:t>Matéria prima:</w:t>
             </w:r>
           </w:p>
@@ -3263,7 +3665,17 @@
           <w:sz w:val="24"/>
           <w:szCs w:val="24"/>
         </w:rPr>
-        <w:t xml:space="preserve"> foi adquirido como uma opção acessível para uso em diversas tarefas, desde atividades cotidianas até jogos. Ele é utilizado por um único morador para reprodução de vídeos, desenvolvimento de projetos acadêmicos e trabalho remoto. O aparelho fica ligado em média 6 horas por dia, atendendo a diferentes necessidades de uso.</w:t>
+        <w:t xml:space="preserve"> foi adquirido como uma opção acessível para uso em diversas tarefas, desde atividades cotidianas até jogos. Ele é utilizado </w:t>
+      </w:r>
+      <w:r>
+        <w:rPr>
+          <w:rFonts w:ascii="Arial" w:eastAsia="Arial" w:hAnsi="Arial" w:cs="Arial"/>
+          <w:color w:val="000000" w:themeColor="text1"/>
+          <w:sz w:val="24"/>
+          <w:szCs w:val="24"/>
+        </w:rPr>
+        <w:lastRenderedPageBreak/>
+        <w:t>por um único morador para reprodução de vídeos, desenvolvimento de projetos acadêmicos e trabalho remoto. O aparelho fica ligado em média 6 horas por dia, atendendo a diferentes necessidades de uso.</w:t>
       </w:r>
     </w:p>
     <w:p>
@@ -3326,106 +3738,157 @@
           <w:sz w:val="24"/>
           <w:szCs w:val="24"/>
         </w:rPr>
-        <w:t xml:space="preserve">A performance é satisfatória para um monitor dessa categoria. Com uma taxa de atualização de 75Hz, a fluidez da imagem é perceptível tanto em tarefas simples </w:t>
-      </w:r>
-      <w:r>
-        <w:rPr>
-          <w:rFonts w:ascii="Arial" w:eastAsia="Arial" w:hAnsi="Arial" w:cs="Arial"/>
-          <w:color w:val="000000" w:themeColor="text1"/>
-          <w:sz w:val="24"/>
-          <w:szCs w:val="24"/>
-        </w:rPr>
+        <w:t>A performance é satisfatória para um monitor dessa categoria. Com uma taxa de atualização de 75Hz, a fluidez da imagem é perceptível tanto em tarefas simples quanto em jogos. Não há relatos de travamentos ou distorções na imagem, e a iluminação, assim como a reprodução das cores, é vibrante e precisa.</w:t>
+      </w:r>
+    </w:p>
+    <w:p>
+      <w:pPr>
+        <w:spacing w:line="360" w:lineRule="auto"/>
+        <w:jc w:val="both"/>
+        <w:rPr>
+          <w:rFonts w:ascii="Arial" w:eastAsia="Arial" w:hAnsi="Arial" w:cs="Arial"/>
+          <w:color w:val="000000" w:themeColor="text1"/>
+          <w:sz w:val="24"/>
+          <w:szCs w:val="24"/>
+        </w:rPr>
+      </w:pPr>
+      <w:r>
+        <w:rPr>
+          <w:rFonts w:ascii="Arial" w:eastAsia="Arial" w:hAnsi="Arial" w:cs="Arial"/>
+          <w:color w:val="000000" w:themeColor="text1"/>
+          <w:sz w:val="24"/>
+          <w:szCs w:val="24"/>
+        </w:rPr>
+        <w:t>O design do monitor é simples e moderno, com bordas finas e uma construção totalmente em preto, o que facilita tanto a limpeza quanto a instalação. A base fixa e firme garante estabilidade durante o uso. A aparência geral, conforme mostrado na imagem 2, é elegante e discreta, se integrando bem ao ambiente.</w:t>
+      </w:r>
+    </w:p>
+    <w:p>
+      <w:pPr>
+        <w:spacing w:line="360" w:lineRule="auto"/>
+        <w:jc w:val="both"/>
+        <w:rPr>
+          <w:rFonts w:ascii="Arial" w:eastAsia="Arial" w:hAnsi="Arial" w:cs="Arial"/>
+          <w:color w:val="000000" w:themeColor="text1"/>
+          <w:sz w:val="24"/>
+          <w:szCs w:val="24"/>
+        </w:rPr>
+      </w:pPr>
+      <w:r>
+        <w:rPr>
+          <w:rFonts w:ascii="Arial" w:eastAsia="Arial" w:hAnsi="Arial" w:cs="Arial"/>
+          <w:color w:val="000000" w:themeColor="text1"/>
+          <w:sz w:val="24"/>
+          <w:szCs w:val="24"/>
+        </w:rPr>
+        <w:t xml:space="preserve">O monitor </w:t>
+      </w:r>
+      <w:proofErr w:type="spellStart"/>
+      <w:r>
+        <w:rPr>
+          <w:rFonts w:ascii="Arial" w:eastAsia="Arial" w:hAnsi="Arial" w:cs="Arial"/>
+          <w:color w:val="000000" w:themeColor="text1"/>
+          <w:sz w:val="24"/>
+          <w:szCs w:val="24"/>
+        </w:rPr>
+        <w:t>Pichau</w:t>
+      </w:r>
+      <w:proofErr w:type="spellEnd"/>
+      <w:r>
+        <w:rPr>
+          <w:rFonts w:ascii="Arial" w:eastAsia="Arial" w:hAnsi="Arial" w:cs="Arial"/>
+          <w:color w:val="000000" w:themeColor="text1"/>
+          <w:sz w:val="24"/>
+          <w:szCs w:val="24"/>
+        </w:rPr>
+        <w:t xml:space="preserve"> Gamer </w:t>
+      </w:r>
+      <w:proofErr w:type="spellStart"/>
+      <w:r>
+        <w:rPr>
+          <w:rFonts w:ascii="Arial" w:eastAsia="Arial" w:hAnsi="Arial" w:cs="Arial"/>
+          <w:color w:val="000000" w:themeColor="text1"/>
+          <w:sz w:val="24"/>
+          <w:szCs w:val="24"/>
+        </w:rPr>
+        <w:t>Athen</w:t>
+      </w:r>
+      <w:proofErr w:type="spellEnd"/>
+      <w:r>
+        <w:rPr>
+          <w:rFonts w:ascii="Arial" w:eastAsia="Arial" w:hAnsi="Arial" w:cs="Arial"/>
+          <w:color w:val="000000" w:themeColor="text1"/>
+          <w:sz w:val="24"/>
+          <w:szCs w:val="24"/>
+        </w:rPr>
+        <w:t xml:space="preserve"> é uma ótima escolha para quem busca qualidade com um preço acessível. Embora seja um monitor de entrada voltado para gamers, ele também atende muito bem às necessidades de um usuário comum, como estudante e profissional que trabalha remotamente. O aparelho equilibra bem desempenho, design e funcionalidade, se tornando uma solução versátil para diferentes tipos de uso.</w:t>
+      </w:r>
+    </w:p>
+    <w:p>
+      <w:pPr>
+        <w:spacing w:line="360" w:lineRule="auto"/>
+        <w:jc w:val="both"/>
+        <w:rPr>
+          <w:rFonts w:ascii="Arial" w:eastAsia="Arial" w:hAnsi="Arial" w:cs="Arial"/>
+          <w:color w:val="000000" w:themeColor="text1"/>
+          <w:sz w:val="24"/>
+          <w:szCs w:val="24"/>
+        </w:rPr>
+      </w:pPr>
+    </w:p>
+    <w:p>
+      <w:pPr>
+        <w:spacing w:line="360" w:lineRule="auto"/>
+        <w:jc w:val="both"/>
+        <w:rPr>
+          <w:rFonts w:ascii="Arial" w:eastAsia="Arial" w:hAnsi="Arial" w:cs="Arial"/>
+          <w:color w:val="000000" w:themeColor="text1"/>
+          <w:sz w:val="24"/>
+          <w:szCs w:val="24"/>
+        </w:rPr>
+      </w:pPr>
+    </w:p>
+    <w:p>
+      <w:pPr>
+        <w:spacing w:line="360" w:lineRule="auto"/>
+        <w:jc w:val="both"/>
+        <w:rPr>
+          <w:rFonts w:ascii="Arial" w:eastAsia="Arial" w:hAnsi="Arial" w:cs="Arial"/>
+          <w:color w:val="000000" w:themeColor="text1"/>
+          <w:sz w:val="24"/>
+          <w:szCs w:val="24"/>
+        </w:rPr>
+      </w:pPr>
+    </w:p>
+    <w:p>
+      <w:pPr>
+        <w:spacing w:line="360" w:lineRule="auto"/>
+        <w:jc w:val="both"/>
+        <w:rPr>
+          <w:rFonts w:ascii="Arial" w:eastAsia="Arial" w:hAnsi="Arial" w:cs="Arial"/>
+          <w:color w:val="000000" w:themeColor="text1"/>
+          <w:sz w:val="24"/>
+          <w:szCs w:val="24"/>
+        </w:rPr>
+      </w:pPr>
+    </w:p>
+    <w:p>
+      <w:pPr>
+        <w:spacing w:line="360" w:lineRule="auto"/>
+        <w:jc w:val="both"/>
+        <w:rPr>
+          <w:rFonts w:ascii="Arial" w:eastAsia="Arial" w:hAnsi="Arial" w:cs="Arial"/>
+          <w:color w:val="000000" w:themeColor="text1"/>
+          <w:sz w:val="24"/>
+          <w:szCs w:val="24"/>
+        </w:rPr>
+      </w:pPr>
+    </w:p>
+    <w:p>
+      <w:pPr>
+        <w:pStyle w:val="Ttulo2"/>
+      </w:pPr>
+      <w:r>
         <w:lastRenderedPageBreak/>
-        <w:t>quanto em jogos. Não há relatos de travamentos ou distorções na imagem, e a iluminação, assim como a reprodução das cores, é vibrante e precisa.</w:t>
-      </w:r>
-    </w:p>
-    <w:p>
-      <w:pPr>
-        <w:spacing w:line="360" w:lineRule="auto"/>
-        <w:jc w:val="both"/>
-        <w:rPr>
-          <w:rFonts w:ascii="Arial" w:eastAsia="Arial" w:hAnsi="Arial" w:cs="Arial"/>
-          <w:color w:val="000000" w:themeColor="text1"/>
-          <w:sz w:val="24"/>
-          <w:szCs w:val="24"/>
-        </w:rPr>
-      </w:pPr>
-      <w:r>
-        <w:rPr>
-          <w:rFonts w:ascii="Arial" w:eastAsia="Arial" w:hAnsi="Arial" w:cs="Arial"/>
-          <w:color w:val="000000" w:themeColor="text1"/>
-          <w:sz w:val="24"/>
-          <w:szCs w:val="24"/>
-        </w:rPr>
-        <w:t>O design do monitor é simples e moderno, com bordas finas e uma construção totalmente em preto, o que facilita tanto a limpeza quanto a instalação. A base fixa e firme garante estabilidade durante o uso. A aparência geral, conforme mostrado na imagem 2, é elegante e discreta, se integrando bem ao ambiente.</w:t>
-      </w:r>
-    </w:p>
-    <w:p>
-      <w:pPr>
-        <w:spacing w:line="360" w:lineRule="auto"/>
-        <w:jc w:val="both"/>
-        <w:rPr>
-          <w:rFonts w:ascii="Arial" w:eastAsia="Arial" w:hAnsi="Arial" w:cs="Arial"/>
-          <w:color w:val="000000" w:themeColor="text1"/>
-          <w:sz w:val="24"/>
-          <w:szCs w:val="24"/>
-        </w:rPr>
-      </w:pPr>
-      <w:r>
-        <w:rPr>
-          <w:rFonts w:ascii="Arial" w:eastAsia="Arial" w:hAnsi="Arial" w:cs="Arial"/>
-          <w:color w:val="000000" w:themeColor="text1"/>
-          <w:sz w:val="24"/>
-          <w:szCs w:val="24"/>
-        </w:rPr>
-        <w:t xml:space="preserve">O monitor </w:t>
-      </w:r>
-      <w:proofErr w:type="spellStart"/>
-      <w:r>
-        <w:rPr>
-          <w:rFonts w:ascii="Arial" w:eastAsia="Arial" w:hAnsi="Arial" w:cs="Arial"/>
-          <w:color w:val="000000" w:themeColor="text1"/>
-          <w:sz w:val="24"/>
-          <w:szCs w:val="24"/>
-        </w:rPr>
-        <w:t>Pichau</w:t>
-      </w:r>
-      <w:proofErr w:type="spellEnd"/>
-      <w:r>
-        <w:rPr>
-          <w:rFonts w:ascii="Arial" w:eastAsia="Arial" w:hAnsi="Arial" w:cs="Arial"/>
-          <w:color w:val="000000" w:themeColor="text1"/>
-          <w:sz w:val="24"/>
-          <w:szCs w:val="24"/>
-        </w:rPr>
-        <w:t xml:space="preserve"> Gamer </w:t>
-      </w:r>
-      <w:proofErr w:type="spellStart"/>
-      <w:r>
-        <w:rPr>
-          <w:rFonts w:ascii="Arial" w:eastAsia="Arial" w:hAnsi="Arial" w:cs="Arial"/>
-          <w:color w:val="000000" w:themeColor="text1"/>
-          <w:sz w:val="24"/>
-          <w:szCs w:val="24"/>
-        </w:rPr>
-        <w:t>Athen</w:t>
-      </w:r>
-      <w:proofErr w:type="spellEnd"/>
-      <w:r>
-        <w:rPr>
-          <w:rFonts w:ascii="Arial" w:eastAsia="Arial" w:hAnsi="Arial" w:cs="Arial"/>
-          <w:color w:val="000000" w:themeColor="text1"/>
-          <w:sz w:val="24"/>
-          <w:szCs w:val="24"/>
-        </w:rPr>
-        <w:t xml:space="preserve"> é uma ótima escolha para quem busca qualidade com um preço acessível. Embora seja um monitor de entrada voltado para gamers, ele também atende muito bem às necessidades de um usuário comum, como estudante e profissional que trabalha remotamente. O aparelho equilibra bem desempenho, design e funcionalidade, se tornando uma solução versátil para diferentes tipos de uso.</w:t>
-      </w:r>
-    </w:p>
-    <w:p>
-      <w:pPr>
-        <w:pStyle w:val="Ttulo2"/>
-      </w:pPr>
-      <w:r>
         <w:t xml:space="preserve"> </w:t>
       </w:r>
       <w:bookmarkStart w:id="7" w:name="_Toc73287564"/>
@@ -3459,6 +3922,7 @@
       <w:r>
         <w:rPr>
           <w:rFonts w:ascii="Arial" w:hAnsi="Arial" w:cs="Arial"/>
+          <w:noProof/>
           <w:color w:val="000000" w:themeColor="text1"/>
           <w:sz w:val="24"/>
           <w:szCs w:val="24"/>
@@ -3550,9 +4014,9 @@
       <w:r>
         <w:rPr>
           <w:rFonts w:ascii="Arial" w:hAnsi="Arial" w:cs="Arial"/>
-          <w:color w:val="000000" w:themeColor="text1"/>
-        </w:rPr>
-        <w:lastRenderedPageBreak/>
+          <w:noProof/>
+          <w:color w:val="000000" w:themeColor="text1"/>
+        </w:rPr>
         <w:drawing>
           <wp:inline distT="0" distB="0" distL="0" distR="0" wp14:anchorId="69293C87" wp14:editId="6C3F7900">
             <wp:extent cx="4244340" cy="3995788"/>
@@ -3625,30 +4089,25 @@
           <w:rFonts w:ascii="Arial" w:hAnsi="Arial" w:cs="Arial"/>
           <w:color w:val="000000" w:themeColor="text1"/>
         </w:rPr>
-        <w:t xml:space="preserve">Foto </w:t>
-      </w:r>
-      <w:r>
-        <w:rPr>
-          <w:rFonts w:ascii="Arial" w:hAnsi="Arial" w:cs="Arial"/>
-          <w:color w:val="000000" w:themeColor="text1"/>
-        </w:rPr>
-        <w:t>frontal do aparelho</w:t>
-      </w:r>
-    </w:p>
-    <w:p>
-      <w:pPr>
-        <w:spacing w:line="360" w:lineRule="auto"/>
-        <w:jc w:val="both"/>
-        <w:rPr>
-          <w:rFonts w:ascii="Arial" w:hAnsi="Arial" w:cs="Arial"/>
-          <w:color w:val="000000" w:themeColor="text1"/>
-        </w:rPr>
-      </w:pPr>
-      <w:r>
-        <w:rPr>
-          <w:rFonts w:ascii="Arial" w:hAnsi="Arial" w:cs="Arial"/>
-          <w:color w:val="000000" w:themeColor="text1"/>
-        </w:rPr>
+        <w:t>Foto frontal do aparelho</w:t>
+      </w:r>
+    </w:p>
+    <w:p>
+      <w:pPr>
+        <w:spacing w:line="360" w:lineRule="auto"/>
+        <w:jc w:val="both"/>
+        <w:rPr>
+          <w:rFonts w:ascii="Arial" w:hAnsi="Arial" w:cs="Arial"/>
+          <w:color w:val="000000" w:themeColor="text1"/>
+        </w:rPr>
+      </w:pPr>
+      <w:r>
+        <w:rPr>
+          <w:rFonts w:ascii="Arial" w:hAnsi="Arial" w:cs="Arial"/>
+          <w:noProof/>
+          <w:color w:val="000000" w:themeColor="text1"/>
+        </w:rPr>
+        <w:lastRenderedPageBreak/>
         <w:drawing>
           <wp:inline distT="0" distB="0" distL="0" distR="0" wp14:anchorId="6270414A" wp14:editId="0DB903A8">
             <wp:extent cx="5516500" cy="4000500"/>
@@ -3721,21 +4180,7 @@
           <w:rFonts w:ascii="Arial" w:hAnsi="Arial" w:cs="Arial"/>
           <w:color w:val="000000" w:themeColor="text1"/>
         </w:rPr>
-        <w:t xml:space="preserve">Foto </w:t>
-      </w:r>
-      <w:r>
-        <w:rPr>
-          <w:rFonts w:ascii="Arial" w:hAnsi="Arial" w:cs="Arial"/>
-          <w:color w:val="000000" w:themeColor="text1"/>
-        </w:rPr>
-        <w:t>traseira</w:t>
-      </w:r>
-      <w:r>
-        <w:rPr>
-          <w:rFonts w:ascii="Arial" w:hAnsi="Arial" w:cs="Arial"/>
-          <w:color w:val="000000" w:themeColor="text1"/>
-        </w:rPr>
-        <w:t xml:space="preserve"> do aparelho</w:t>
+        <w:t>Foto traseira do aparelho</w:t>
       </w:r>
     </w:p>
     <w:p>
@@ -3744,7 +4189,6 @@
       </w:pPr>
       <w:bookmarkStart w:id="8" w:name="_Toc73287565"/>
       <w:r>
-        <w:lastRenderedPageBreak/>
         <w:t>Onde encontrar</w:t>
       </w:r>
       <w:bookmarkEnd w:id="8"/>
@@ -3754,7 +4198,7 @@
         <w:spacing w:line="360" w:lineRule="auto"/>
         <w:jc w:val="both"/>
         <w:rPr>
-          <w:rFonts w:ascii="Arial" w:eastAsia="Arial" w:hAnsi="Arial" w:cs="Arial"/>
+          <w:rFonts w:ascii="Arial" w:hAnsi="Arial" w:cs="Arial"/>
           <w:color w:val="000000" w:themeColor="text1"/>
           <w:sz w:val="24"/>
           <w:szCs w:val="24"/>
@@ -3768,25 +4212,7 @@
             <w:sz w:val="24"/>
             <w:szCs w:val="24"/>
           </w:rPr>
-          <w:t>https://www.amazon.com.br/Monitor-Gamer-Pichau-FreeSync-PG-ATHV2L21-BL01/dp/B0BZ9XQ581/ref=sr_1_1?__mk_pt_BR=%C3%85M%C3%85%C5%BD%C3%95%C3%91&amp;crid=2VN4P3C6MSHN2&amp;dib=eyJ2IjoiMSJ9.SwkVwkG9e-_pQcIqgKKP-5uRHWk8OSqjmZk1dJMNMVEn9EtFUpppWsF2D8FE7TBfzYC2tVGGZm1HuQkz4F8T2qtxB7AZMlbA12Son1dzxyqGUdxlZ1X-Zqj-1z-epLk4kacmea0YytPT5nxNXYEYlhe87WwnI8Vk8qz3gBJYAbG8IjvPItEpqizBZky15zBZmX-swe_WiuNZsEh3ki9aGIuSKISNlpHWvQNIq2AUvXl5CC-khOv-JztlxHNa7VDqpwTH5DuhcI5YNiHYT-x-fGaXWCm40vjonDXIYTsJoRE.Om38GRv-ZBOwiFn_F6tZUURXo3LNBlu-DdfynZDjy3Q&amp;dib_tag=se&amp;keywords=Monitor+Ga</w:t>
-        </w:r>
-        <w:r>
-          <w:rPr>
-            <w:rStyle w:val="Hyperlink"/>
-            <w:rFonts w:ascii="Arial" w:hAnsi="Arial" w:cs="Arial"/>
-            <w:sz w:val="24"/>
-            <w:szCs w:val="24"/>
-          </w:rPr>
-          <w:t>m</w:t>
-        </w:r>
-        <w:r>
-          <w:rPr>
-            <w:rStyle w:val="Hyperlink"/>
-            <w:rFonts w:ascii="Arial" w:hAnsi="Arial" w:cs="Arial"/>
-            <w:sz w:val="24"/>
-            <w:szCs w:val="24"/>
-          </w:rPr>
-          <w:t>er+Pichau+Athen+V2L+21&amp;qid=1724018319&amp;s=computers&amp;sprefix=monitor+gamer+pichau+athen+v2l+21%2Ccomputers%2C600&amp;sr=1-1</w:t>
+          <w:t>https://www.amazon.com.br/Monitor-Gamer-Pichau-FreeSync-PG-ATHV2L21-BL01/dp/B0BZ9XQ581/ref=sr_1_1?__mk_pt_BR=%C3%85M%C3%85%C5%BD%C3%95%C3%91&amp;crid=2VN4P3C6MSHN2&amp;dib=eyJ2IjoiMSJ9.SwkVwkG9e-_pQcIqgKKP-5uRHWk8OSqjmZk1dJMNMVEn9EtFUpppWsF2D8FE7TBfzYC2tVGGZm1HuQkz4F8T2qtxB7AZMlbA12Son1dzxyqGUdxlZ1X-Zqj-1z-epLk4kacmea0YytPT5nxNXYEYlhe87WwnI8Vk8qz3gBJYAbG8IjvPItEpqizBZky15zBZmX-swe_WiuNZsEh3ki9aGIuSKISNlpHWvQNIq2AUvXl5CC-khOv-JztlxHNa7VDqpwTH5DuhcI5YNiHYT-x-fGaXWCm40vjonDXIYTsJoRE.Om38GRv-ZBOwiFn_F6tZUURXo3LNBlu-DdfynZDjy3Q&amp;dib_tag=se&amp;keywords=Monitor+Gamer+Pichau+Athen+V2L+21&amp;qid=1724018319&amp;s=computers&amp;sprefix=monitor+gamer+pichau+athen+v2l+21%2Ccomputers%2C600&amp;sr=1-1</w:t>
         </w:r>
       </w:hyperlink>
       <w:r>
@@ -3801,10 +4227,23 @@
     </w:p>
     <w:p>
       <w:pPr>
+        <w:spacing w:line="360" w:lineRule="auto"/>
+        <w:jc w:val="both"/>
+        <w:rPr>
+          <w:rFonts w:ascii="Arial" w:eastAsia="Arial" w:hAnsi="Arial" w:cs="Arial"/>
+          <w:color w:val="000000" w:themeColor="text1"/>
+          <w:sz w:val="24"/>
+          <w:szCs w:val="24"/>
+        </w:rPr>
+      </w:pPr>
+    </w:p>
+    <w:p>
+      <w:pPr>
         <w:pStyle w:val="Ttulo1"/>
       </w:pPr>
       <w:bookmarkStart w:id="9" w:name="_Toc73287566"/>
       <w:r>
+        <w:lastRenderedPageBreak/>
         <w:t>CONCLUSÃO</w:t>
       </w:r>
       <w:bookmarkEnd w:id="9"/>
@@ -3859,6 +4298,136 @@
         </w:rPr>
         <w:t>.</w:t>
       </w:r>
+    </w:p>
+    <w:p>
+      <w:pPr>
+        <w:spacing w:line="360" w:lineRule="auto"/>
+        <w:jc w:val="both"/>
+        <w:rPr>
+          <w:rFonts w:ascii="Arial" w:eastAsia="Arial" w:hAnsi="Arial" w:cs="Arial"/>
+          <w:b/>
+          <w:color w:val="000000" w:themeColor="text1"/>
+          <w:sz w:val="24"/>
+          <w:szCs w:val="24"/>
+        </w:rPr>
+      </w:pPr>
+    </w:p>
+    <w:p>
+      <w:pPr>
+        <w:spacing w:line="360" w:lineRule="auto"/>
+        <w:jc w:val="both"/>
+        <w:rPr>
+          <w:rFonts w:ascii="Arial" w:eastAsia="Arial" w:hAnsi="Arial" w:cs="Arial"/>
+          <w:b/>
+          <w:color w:val="000000" w:themeColor="text1"/>
+          <w:sz w:val="24"/>
+          <w:szCs w:val="24"/>
+        </w:rPr>
+      </w:pPr>
+    </w:p>
+    <w:p>
+      <w:pPr>
+        <w:spacing w:line="360" w:lineRule="auto"/>
+        <w:jc w:val="both"/>
+        <w:rPr>
+          <w:rFonts w:ascii="Arial" w:eastAsia="Arial" w:hAnsi="Arial" w:cs="Arial"/>
+          <w:b/>
+          <w:color w:val="000000" w:themeColor="text1"/>
+          <w:sz w:val="24"/>
+          <w:szCs w:val="24"/>
+        </w:rPr>
+      </w:pPr>
+    </w:p>
+    <w:p>
+      <w:pPr>
+        <w:spacing w:line="360" w:lineRule="auto"/>
+        <w:jc w:val="both"/>
+        <w:rPr>
+          <w:rFonts w:ascii="Arial" w:eastAsia="Arial" w:hAnsi="Arial" w:cs="Arial"/>
+          <w:b/>
+          <w:color w:val="000000" w:themeColor="text1"/>
+          <w:sz w:val="24"/>
+          <w:szCs w:val="24"/>
+        </w:rPr>
+      </w:pPr>
+    </w:p>
+    <w:p>
+      <w:pPr>
+        <w:spacing w:line="360" w:lineRule="auto"/>
+        <w:jc w:val="both"/>
+        <w:rPr>
+          <w:rFonts w:ascii="Arial" w:eastAsia="Arial" w:hAnsi="Arial" w:cs="Arial"/>
+          <w:b/>
+          <w:color w:val="000000" w:themeColor="text1"/>
+          <w:sz w:val="24"/>
+          <w:szCs w:val="24"/>
+        </w:rPr>
+      </w:pPr>
+    </w:p>
+    <w:p>
+      <w:pPr>
+        <w:spacing w:line="360" w:lineRule="auto"/>
+        <w:jc w:val="both"/>
+        <w:rPr>
+          <w:rFonts w:ascii="Arial" w:eastAsia="Arial" w:hAnsi="Arial" w:cs="Arial"/>
+          <w:b/>
+          <w:color w:val="000000" w:themeColor="text1"/>
+          <w:sz w:val="24"/>
+          <w:szCs w:val="24"/>
+        </w:rPr>
+      </w:pPr>
+    </w:p>
+    <w:p>
+      <w:pPr>
+        <w:spacing w:line="360" w:lineRule="auto"/>
+        <w:jc w:val="both"/>
+        <w:rPr>
+          <w:rFonts w:ascii="Arial" w:eastAsia="Arial" w:hAnsi="Arial" w:cs="Arial"/>
+          <w:b/>
+          <w:color w:val="000000" w:themeColor="text1"/>
+          <w:sz w:val="24"/>
+          <w:szCs w:val="24"/>
+        </w:rPr>
+      </w:pPr>
+    </w:p>
+    <w:p>
+      <w:pPr>
+        <w:spacing w:line="360" w:lineRule="auto"/>
+        <w:jc w:val="both"/>
+        <w:rPr>
+          <w:rFonts w:ascii="Arial" w:eastAsia="Arial" w:hAnsi="Arial" w:cs="Arial"/>
+          <w:b/>
+          <w:color w:val="000000" w:themeColor="text1"/>
+          <w:sz w:val="24"/>
+          <w:szCs w:val="24"/>
+        </w:rPr>
+      </w:pPr>
+    </w:p>
+    <w:p>
+      <w:pPr>
+        <w:spacing w:line="360" w:lineRule="auto"/>
+        <w:jc w:val="both"/>
+        <w:rPr>
+          <w:rFonts w:ascii="Arial" w:eastAsia="Arial" w:hAnsi="Arial" w:cs="Arial"/>
+          <w:b/>
+          <w:color w:val="000000" w:themeColor="text1"/>
+          <w:sz w:val="24"/>
+          <w:szCs w:val="24"/>
+        </w:rPr>
+      </w:pPr>
+    </w:p>
+    <w:p>
+      <w:pPr>
+        <w:spacing w:line="360" w:lineRule="auto"/>
+        <w:jc w:val="both"/>
+        <w:rPr>
+          <w:rFonts w:ascii="Arial" w:eastAsia="Arial" w:hAnsi="Arial" w:cs="Arial"/>
+          <w:b/>
+          <w:color w:val="000000" w:themeColor="text1"/>
+          <w:sz w:val="24"/>
+          <w:szCs w:val="24"/>
+        </w:rPr>
+      </w:pPr>
     </w:p>
     <w:p>
       <w:pPr>
@@ -5558,9 +6127,33 @@
       <w:szCs w:val="24"/>
     </w:rPr>
   </w:style>
+  <w:style w:type="paragraph" w:styleId="Ttulo3">
+    <w:name w:val="heading 3"/>
+    <w:basedOn w:val="Normal"/>
+    <w:next w:val="Normal"/>
+    <w:link w:val="Ttulo3Char"/>
+    <w:uiPriority w:val="9"/>
+    <w:semiHidden/>
+    <w:unhideWhenUsed/>
+    <w:qFormat/>
+    <w:rsid w:val="00E115CE"/>
+    <w:pPr>
+      <w:keepNext/>
+      <w:keepLines/>
+      <w:spacing w:before="40" w:after="0"/>
+      <w:outlineLvl w:val="2"/>
+    </w:pPr>
+    <w:rPr>
+      <w:rFonts w:asciiTheme="majorHAnsi" w:eastAsiaTheme="majorEastAsia" w:hAnsiTheme="majorHAnsi" w:cstheme="majorBidi"/>
+      <w:color w:val="1F4D78" w:themeColor="accent1" w:themeShade="7F"/>
+      <w:sz w:val="24"/>
+      <w:szCs w:val="24"/>
+    </w:rPr>
+  </w:style>
   <w:style w:type="character" w:default="1" w:styleId="Fontepargpadro">
     <w:name w:val="Default Paragraph Font"/>
     <w:uiPriority w:val="1"/>
+    <w:semiHidden/>
     <w:unhideWhenUsed/>
   </w:style>
   <w:style w:type="table" w:default="1" w:styleId="Tabelanormal">
@@ -5913,6 +6506,20 @@
       <w:u w:val="single"/>
     </w:rPr>
   </w:style>
+  <w:style w:type="character" w:customStyle="1" w:styleId="Ttulo3Char">
+    <w:name w:val="Título 3 Char"/>
+    <w:basedOn w:val="Fontepargpadro"/>
+    <w:link w:val="Ttulo3"/>
+    <w:uiPriority w:val="9"/>
+    <w:semiHidden/>
+    <w:rsid w:val="00E115CE"/>
+    <w:rPr>
+      <w:rFonts w:asciiTheme="majorHAnsi" w:eastAsiaTheme="majorEastAsia" w:hAnsiTheme="majorHAnsi" w:cstheme="majorBidi"/>
+      <w:color w:val="1F4D78" w:themeColor="accent1" w:themeShade="7F"/>
+      <w:sz w:val="24"/>
+      <w:szCs w:val="24"/>
+    </w:rPr>
+  </w:style>
 </w:styles>
 </file>
 

</xml_diff>